<commit_message>
9.8 forumlation figured out
</commit_message>
<xml_diff>
--- a/Word/1.PassOne-KelvinToReview/chap9/Chapter9_5to7.docx
+++ b/Word/1.PassOne-KelvinToReview/chap9/Chapter9_5to7.docx
@@ -8928,15 +8928,7 @@
         </m:acc>
       </m:oMath>
       <w:r>
-        <w:t>, is defined to be the vector between the two circle centers and the tangent d</w:t>
-      </w:r>
-      <w:proofErr w:type="spellStart"/>
-      <w:r>
-        <w:t>irection</w:t>
-      </w:r>
-      <w:proofErr w:type="spellEnd"/>
-      <w:r>
-        <w:t xml:space="preserve"> of the collision, </w:t>
+        <w:t xml:space="preserve">, is defined to be the vector between the two circle centers and the tangent direction of the collision, </w:t>
       </w:r>
       <m:oMath>
         <m:acc>
@@ -10098,15 +10090,7 @@
         </m:sSub>
       </m:oMath>
       <w:r>
-        <w:t xml:space="preserve"> after contact</w:t>
-      </w:r>
-      <w:proofErr w:type="spellStart"/>
-      <w:r>
-        <w:t>ing</w:t>
-      </w:r>
-      <w:proofErr w:type="spellEnd"/>
-      <w:r>
-        <w:t xml:space="preserve"> with another object. Conveniently, this is the definition of an impulse, as can be seen in the following. </w:t>
+        <w:t xml:space="preserve"> after contacting with another object. Conveniently, this is the definition of an impulse, as can be seen in the following. </w:t>
       </w:r>
     </w:p>
     <w:p>
@@ -11047,7 +11031,14 @@
       </w:r>
       <w:r>
         <w:lastRenderedPageBreak/>
-        <w:t xml:space="preserve">independently. Now, let the components of the impulse vector in the collision normal and tangent directions be </w:t>
+        <w:t xml:space="preserve">independently. </w:t>
+      </w:r>
+      <w:bookmarkStart w:id="13" w:name="_Hlk75675941"/>
+      <w:r>
+        <w:t>L</w:t>
+      </w:r>
+      <w:r>
+        <w:t xml:space="preserve">et the components of the impulse in the collision normal and tangent directions be </w:t>
       </w:r>
       <m:oMath>
         <m:sSub>
@@ -11121,32 +11112,6 @@
         <w:pStyle w:val="Bullet"/>
       </w:pPr>
       <m:oMath>
-        <m:acc>
-          <m:accPr>
-            <m:chr m:val="⃗"/>
-            <m:ctrlPr>
-              <w:rPr>
-                <w:rFonts w:ascii="Cambria Math" w:hAnsi="Cambria Math"/>
-              </w:rPr>
-            </m:ctrlPr>
-          </m:accPr>
-          <m:e>
-            <m:r>
-              <w:rPr>
-                <w:rFonts w:ascii="Cambria Math" w:hAnsi="Cambria Math"/>
-              </w:rPr>
-              <m:t>J</m:t>
-            </m:r>
-          </m:e>
-        </m:acc>
-      </m:oMath>
-      <w:r>
-        <w:rPr>
-          <w:rFonts w:eastAsiaTheme="minorEastAsia"/>
-        </w:rPr>
-        <w:t>=</w:t>
-      </w:r>
-      <m:oMath>
         <m:sSub>
           <m:sSubPr>
             <m:ctrlPr>
@@ -11156,6 +11121,33 @@
             </m:ctrlPr>
           </m:sSubPr>
           <m:e>
+            <m:acc>
+              <m:accPr>
+                <m:chr m:val="⃗"/>
+                <m:ctrlPr>
+                  <w:rPr>
+                    <w:rFonts w:ascii="Cambria Math" w:hAnsi="Cambria Math"/>
+                  </w:rPr>
+                </m:ctrlPr>
+              </m:accPr>
+              <m:e>
+                <m:r>
+                  <w:rPr>
+                    <w:rFonts w:ascii="Cambria Math" w:hAnsi="Cambria Math"/>
+                  </w:rPr>
+                  <m:t>J</m:t>
+                </m:r>
+              </m:e>
+            </m:acc>
+            <m:r>
+              <m:rPr>
+                <m:sty m:val="p"/>
+              </m:rPr>
+              <w:rPr>
+                <w:rFonts w:ascii="Cambria Math" w:eastAsiaTheme="minorEastAsia" w:hAnsi="Cambria Math"/>
+              </w:rPr>
+              <m:t>=</m:t>
+            </m:r>
             <m:r>
               <w:rPr>
                 <w:rFonts w:ascii="Cambria Math" w:hAnsi="Cambria Math"/>
@@ -11216,7 +11208,7 @@
               <w:rPr>
                 <w:rFonts w:ascii="Cambria Math" w:hAnsi="Cambria Math"/>
               </w:rPr>
-              <m:t>N</m:t>
+              <m:t>T</m:t>
             </m:r>
           </m:sub>
         </m:sSub>
@@ -11239,6 +11231,7 @@
         </m:acc>
       </m:oMath>
     </w:p>
+    <w:bookmarkEnd w:id="13"/>
     <w:p>
       <w:pPr>
         <w:pStyle w:val="Heading4"/>
@@ -12076,6 +12069,8 @@
           </m:den>
         </m:f>
       </m:oMath>
+      <w:bookmarkStart w:id="14" w:name="_GoBack"/>
+      <w:bookmarkEnd w:id="14"/>
     </w:p>
     <w:p>
       <w:pPr>
@@ -15895,8 +15890,8 @@
       <w:pPr>
         <w:pStyle w:val="Heading2"/>
       </w:pPr>
-      <w:bookmarkStart w:id="13" w:name="_lwuzdw9jpf8v"/>
-      <w:bookmarkEnd w:id="13"/>
+      <w:bookmarkStart w:id="15" w:name="_lwuzdw9jpf8v"/>
+      <w:bookmarkEnd w:id="15"/>
       <w:r>
         <w:t>The Collision Resolution Project</w:t>
       </w:r>
@@ -16935,8 +16930,8 @@
       <w:pPr>
         <w:pStyle w:val="Heading3"/>
       </w:pPr>
-      <w:bookmarkStart w:id="14" w:name="_ut5eyr1h17j7"/>
-      <w:bookmarkEnd w:id="14"/>
+      <w:bookmarkStart w:id="16" w:name="_ut5eyr1h17j7"/>
+      <w:bookmarkEnd w:id="16"/>
       <w:r>
         <w:t xml:space="preserve">Updating </w:t>
       </w:r>
@@ -16978,8 +16973,6 @@
       <w:r>
         <w:t xml:space="preserve"> objects are disabled because at this point collision response does not support rotation. </w:t>
       </w:r>
-      <w:bookmarkStart w:id="15" w:name="_GoBack"/>
-      <w:bookmarkEnd w:id="15"/>
       <w:r>
         <w:t xml:space="preserve">As always, </w:t>
       </w:r>
@@ -17487,7 +17480,7 @@
         </mc:Choice>
         <mc:Fallback>
           <w:pict>
-            <v:roundrect w14:anchorId="72FA4BA6" id="AutoShape 1" o:spid="_x0000_s1026" style="position:absolute;margin-left:-163.4pt;margin-top:-171.35pt;width:596.4pt;height:301.3pt;z-index:-251659264;visibility:visible;mso-wrap-style:square;mso-width-percent:0;mso-height-percent:0;mso-wrap-distance-left:9pt;mso-wrap-distance-top:0;mso-wrap-distance-right:9pt;mso-wrap-distance-bottom:0;mso-position-horizontal:absolute;mso-position-horizontal-relative:text;mso-position-vertical:absolute;mso-position-vertical-relative:text;mso-width-percent:0;mso-height-percent:0;mso-width-relative:page;mso-height-relative:page;v-text-anchor:top" arcsize="10923f" o:gfxdata="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" filled="f" fillcolor="#d8d8d8"/>
+            <v:roundrect w14:anchorId="1AA02E71" id="AutoShape 1" o:spid="_x0000_s1026" style="position:absolute;margin-left:-163.4pt;margin-top:-171.35pt;width:596.4pt;height:301.3pt;z-index:-251659264;visibility:visible;mso-wrap-style:square;mso-width-percent:0;mso-height-percent:0;mso-wrap-distance-left:9pt;mso-wrap-distance-top:0;mso-wrap-distance-right:9pt;mso-wrap-distance-bottom:0;mso-position-horizontal:absolute;mso-position-horizontal-relative:text;mso-position-vertical:absolute;mso-position-vertical-relative:text;mso-width-percent:0;mso-height-percent:0;mso-width-relative:page;mso-height-relative:page;v-text-anchor:top" arcsize="10923f" o:gfxdata="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" filled="f" fillcolor="#d8d8d8"/>
           </w:pict>
         </mc:Fallback>
       </mc:AlternateContent>

</xml_diff>